<commit_message>
YOLO model stop znakov, puppeteer v node_modules
</commit_message>
<xml_diff>
--- a/reports/porocilo_3_teden.docx
+++ b/reports/porocilo_3_teden.docx
@@ -21,79 +21,7 @@
           <w:sz w:val="32"/>
           <w:lang w:val="sl-SI"/>
         </w:rPr>
-        <w:t xml:space="preserve">Poročilo </w:t>
-      </w:r>
-      <w:r>
-        <w:rPr>
-          <w:rFonts w:ascii="Calibri Light" w:eastAsia="Calibri Light" w:hAnsi="Calibri Light" w:cs="Calibri Light"/>
-          <w:color w:val="2F5496"/>
-          <w:sz w:val="32"/>
-          <w:lang w:val="sl-SI"/>
-        </w:rPr>
-        <w:t>3</w:t>
-      </w:r>
-      <w:r>
-        <w:rPr>
-          <w:rFonts w:ascii="Calibri Light" w:eastAsia="Calibri Light" w:hAnsi="Calibri Light" w:cs="Calibri Light"/>
-          <w:color w:val="2F5496"/>
-          <w:sz w:val="32"/>
-          <w:lang w:val="sl-SI"/>
-        </w:rPr>
-        <w:t xml:space="preserve"> (</w:t>
-      </w:r>
-      <w:r>
-        <w:rPr>
-          <w:rFonts w:ascii="Calibri Light" w:eastAsia="Calibri Light" w:hAnsi="Calibri Light" w:cs="Calibri Light"/>
-          <w:color w:val="2F5496"/>
-          <w:sz w:val="32"/>
-          <w:lang w:val="sl-SI"/>
-        </w:rPr>
-        <w:t>25</w:t>
-      </w:r>
-      <w:r>
-        <w:rPr>
-          <w:rFonts w:ascii="Calibri Light" w:eastAsia="Calibri Light" w:hAnsi="Calibri Light" w:cs="Calibri Light"/>
-          <w:color w:val="2F5496"/>
-          <w:sz w:val="32"/>
-          <w:lang w:val="sl-SI"/>
-        </w:rPr>
-        <w:t xml:space="preserve">.5. – </w:t>
-      </w:r>
-      <w:r>
-        <w:rPr>
-          <w:rFonts w:ascii="Calibri Light" w:eastAsia="Calibri Light" w:hAnsi="Calibri Light" w:cs="Calibri Light"/>
-          <w:color w:val="2F5496"/>
-          <w:sz w:val="32"/>
-          <w:lang w:val="sl-SI"/>
-        </w:rPr>
-        <w:t>1</w:t>
-      </w:r>
-      <w:r>
-        <w:rPr>
-          <w:rFonts w:ascii="Calibri Light" w:eastAsia="Calibri Light" w:hAnsi="Calibri Light" w:cs="Calibri Light"/>
-          <w:color w:val="2F5496"/>
-          <w:sz w:val="32"/>
-          <w:lang w:val="sl-SI"/>
-        </w:rPr>
-        <w:t>.</w:t>
-      </w:r>
-      <w:r>
-        <w:rPr>
-          <w:rFonts w:ascii="Calibri Light" w:eastAsia="Calibri Light" w:hAnsi="Calibri Light" w:cs="Calibri Light"/>
-          <w:color w:val="2F5496"/>
-          <w:sz w:val="32"/>
-          <w:lang w:val="sl-SI"/>
-        </w:rPr>
-        <w:t>6</w:t>
-      </w:r>
-      <w:r>
-        <w:rPr>
-          <w:rFonts w:ascii="Calibri Light" w:eastAsia="Calibri Light" w:hAnsi="Calibri Light" w:cs="Calibri Light"/>
-          <w:color w:val="2F5496"/>
-          <w:sz w:val="32"/>
-          <w:lang w:val="sl-SI"/>
-        </w:rPr>
-        <w:t>)</w:t>
+        <w:t>Poročilo 3 (25.5. – 1.6)</w:t>
       </w:r>
     </w:p>
     <w:p>
@@ -123,7 +51,39 @@
           <w:rFonts w:eastAsia="Calibri Light"/>
           <w:lang w:val="sl-SI"/>
         </w:rPr>
-        <w:t xml:space="preserve"> 2. poročilu. Prenos podatkov iz mobilne aplikacije na zaledni del spletne aplikacije je zdaj dokončan, poleg rezultatov  senzorskih podatkov (meritve žiroskopa, pospeškometra ter gps – lokacija ter hitrost)  se na strežnik zdaj prenašajo </w:t>
+        <w:t xml:space="preserve"> 2. poročilu. Prenos podatkov iz mobilne aplikacije na zaledni del spletne aplikacije je zdaj dokončan, poleg rezultatov  senzorskih podatkov (meritve žiroskopa, </w:t>
+      </w:r>
+      <w:proofErr w:type="spellStart"/>
+      <w:r>
+        <w:rPr>
+          <w:rFonts w:eastAsia="Calibri Light"/>
+          <w:lang w:val="sl-SI"/>
+        </w:rPr>
+        <w:t>pospeškometra</w:t>
+      </w:r>
+      <w:proofErr w:type="spellEnd"/>
+      <w:r>
+        <w:rPr>
+          <w:rFonts w:eastAsia="Calibri Light"/>
+          <w:lang w:val="sl-SI"/>
+        </w:rPr>
+        <w:t xml:space="preserve"> ter </w:t>
+      </w:r>
+      <w:proofErr w:type="spellStart"/>
+      <w:r>
+        <w:rPr>
+          <w:rFonts w:eastAsia="Calibri Light"/>
+          <w:lang w:val="sl-SI"/>
+        </w:rPr>
+        <w:t>gps</w:t>
+      </w:r>
+      <w:proofErr w:type="spellEnd"/>
+      <w:r>
+        <w:rPr>
+          <w:rFonts w:eastAsia="Calibri Light"/>
+          <w:lang w:val="sl-SI"/>
+        </w:rPr>
+        <w:t xml:space="preserve"> – lokacija ter hitrost)  se na strežnik zdaj prenašajo </w:t>
       </w:r>
       <w:r>
         <w:rPr>
@@ -226,7 +186,21 @@
         <w:rPr>
           <w:lang w:val="sl-SI"/>
         </w:rPr>
-        <w:t xml:space="preserve"> Predstavitev vseh zajetih podatkov je urejena na čelnemu delu spletne aplikacije, dogodki se izrisujejo na zemljevidu, ogledamo si jih lahko tudi v tabeli ali v histogramu. Podatkovno bazo smo prenesli na oblak (MongoDB Atlas), sam </w:t>
+        <w:t xml:space="preserve"> Predstavitev vseh zajetih podatkov je urejena na čelnemu delu spletne aplikacije, dogodki se izrisujejo na zemljevidu, ogledamo si jih lahko tudi v tabeli ali v histogramu. Podatkovno bazo smo prenesli na oblak (</w:t>
+      </w:r>
+      <w:proofErr w:type="spellStart"/>
+      <w:r>
+        <w:rPr>
+          <w:lang w:val="sl-SI"/>
+        </w:rPr>
+        <w:t>MongoDB</w:t>
+      </w:r>
+      <w:proofErr w:type="spellEnd"/>
+      <w:r>
+        <w:rPr>
+          <w:lang w:val="sl-SI"/>
+        </w:rPr>
+        <w:t xml:space="preserve"> Atlas), sam </w:t>
       </w:r>
       <w:r>
         <w:rPr>
@@ -238,7 +212,21 @@
         <w:rPr>
           <w:lang w:val="sl-SI"/>
         </w:rPr>
-        <w:t xml:space="preserve"> pa na docker.</w:t>
+        <w:t xml:space="preserve"> pa na </w:t>
+      </w:r>
+      <w:proofErr w:type="spellStart"/>
+      <w:r>
+        <w:rPr>
+          <w:lang w:val="sl-SI"/>
+        </w:rPr>
+        <w:t>docker</w:t>
+      </w:r>
+      <w:proofErr w:type="spellEnd"/>
+      <w:r>
+        <w:rPr>
+          <w:lang w:val="sl-SI"/>
+        </w:rPr>
+        <w:t>.</w:t>
       </w:r>
       <w:r>
         <w:rPr>
@@ -300,6 +288,29 @@
         </w:rPr>
         <w:t>Opisati bo potrebno tudi infrastrukturo, in pa zadolžitve članov.</w:t>
       </w:r>
+      <w:r>
+        <w:rPr>
+          <w:rFonts w:eastAsia="Calibri Light"/>
+          <w:lang w:val="sl-SI"/>
+        </w:rPr>
+        <w:t xml:space="preserve"> Prav tako bomo prenesli infrastrukturo na </w:t>
+      </w:r>
+      <w:proofErr w:type="spellStart"/>
+      <w:r>
+        <w:rPr>
+          <w:rFonts w:eastAsia="Calibri Light"/>
+          <w:lang w:val="sl-SI"/>
+        </w:rPr>
+        <w:t>docker</w:t>
+      </w:r>
+      <w:proofErr w:type="spellEnd"/>
+      <w:r>
+        <w:rPr>
+          <w:rFonts w:eastAsia="Calibri Light"/>
+          <w:lang w:val="sl-SI"/>
+        </w:rPr>
+        <w:t xml:space="preserve">. </w:t>
+      </w:r>
     </w:p>
     <w:p>
       <w:pPr>
@@ -397,6 +408,13 @@
         </w:rPr>
         <w:t>V zadnjemu tednu se bomo osredotočili predvsem na ta del, za katerega smo do sedaj naredili najmanj. Dokončali bomo algoritem za prepoznavo cestnih znakov.</w:t>
       </w:r>
+      <w:r>
+        <w:rPr>
+          <w:rFonts w:eastAsia="Calibri Light"/>
+          <w:lang w:val="sl-SI"/>
+        </w:rPr>
+        <w:t xml:space="preserve"> Sprva bo vsak strojno preučil svoje znake, nato pa bomo skupaj implementirali algoritem za branje iz posnetkov kamere mobilnega telefona.</w:t>
+      </w:r>
     </w:p>
     <w:p>
       <w:pPr>
@@ -406,6 +424,15 @@
           <w:lang w:val="sl-SI"/>
         </w:rPr>
       </w:pPr>
+    </w:p>
+    <w:p>
+      <w:pPr>
+        <w:pStyle w:val="Brezrazmikov"/>
+        <w:rPr>
+          <w:rFonts w:eastAsia="Calibri Light"/>
+          <w:lang w:val="sl-SI"/>
+        </w:rPr>
+      </w:pPr>
       <w:r>
         <w:rPr>
           <w:rFonts w:eastAsia="Calibri Light"/>
@@ -420,6 +447,13 @@
         </w:rPr>
         <w:t xml:space="preserve">: </w:t>
       </w:r>
+      <w:r>
+        <w:rPr>
+          <w:rFonts w:eastAsia="Calibri Light"/>
+          <w:lang w:val="sl-SI"/>
+        </w:rPr>
+        <w:t>YOLO modeli svojih znakov, pomoč pri algoritmu</w:t>
+      </w:r>
     </w:p>
     <w:p>
       <w:pPr>
@@ -441,7 +475,21 @@
           <w:rFonts w:eastAsia="Calibri Light"/>
           <w:lang w:val="sl-SI"/>
         </w:rPr>
-        <w:t>Pomoč pri algori</w:t>
+        <w:t>YOLO modeli svojih znakov</w:t>
+      </w:r>
+      <w:r>
+        <w:rPr>
+          <w:rFonts w:eastAsia="Calibri Light"/>
+          <w:lang w:val="sl-SI"/>
+        </w:rPr>
+        <w:t>, p</w:t>
+      </w:r>
+      <w:r>
+        <w:rPr>
+          <w:rFonts w:eastAsia="Calibri Light"/>
+          <w:lang w:val="sl-SI"/>
+        </w:rPr>
+        <w:t>omoč pri algori</w:t>
       </w:r>
       <w:r>
         <w:rPr>
@@ -479,6 +527,13 @@
           <w:lang w:val="sl-SI"/>
         </w:rPr>
         <w:t xml:space="preserve">: </w:t>
+      </w:r>
+      <w:r>
+        <w:rPr>
+          <w:rFonts w:eastAsia="Calibri Light"/>
+          <w:lang w:val="sl-SI"/>
+        </w:rPr>
+        <w:t>YOLO modeli svojih znakov, pomoč pri algoritmu</w:t>
       </w:r>
     </w:p>
     <w:p>
@@ -528,8 +583,9 @@
     </w:p>
     <w:p>
       <w:pPr>
-        <w:rPr>
-          <w:rFonts w:ascii="Calibri" w:eastAsia="Calibri" w:hAnsi="Calibri" w:cs="Calibri"/>
+        <w:pStyle w:val="Brezrazmikov"/>
+        <w:rPr>
+          <w:rFonts w:eastAsia="Calibri Light"/>
           <w:lang w:val="sl-SI"/>
         </w:rPr>
       </w:pPr>

</xml_diff>